<commit_message>
Merge chanegs into MoneyExchange branch
</commit_message>
<xml_diff>
--- a/reports/Student #2/Requirements - Student #2.docx
+++ b/reports/Student #2/Requirements - Student #2.docx
@@ -172,6 +172,7 @@
               <w:sdtPr>
                 <w:rPr>
                   <w:rFonts w:asciiTheme="majorHAnsi" w:hAnsiTheme="majorHAnsi" w:cstheme="majorHAnsi"/>
+                  <w:u w:val="single"/>
                 </w:rPr>
                 <w:tag w:val="Repository"/>
                 <w:id w:val="46497162"/>
@@ -186,14 +187,16 @@
                 <w:r>
                   <w:rPr>
                     <w:rFonts w:asciiTheme="majorHAnsi" w:hAnsiTheme="majorHAnsi" w:cstheme="majorHAnsi"/>
+                    <w:u w:val="single"/>
                   </w:rPr>
-                  <w:t xml:space="preserve"> </w:t>
+                  <w:t xml:space="preserve"> https://</w:t>
                 </w:r>
                 <w:r>
                   <w:rPr>
                     <w:rFonts w:asciiTheme="majorHAnsi" w:hAnsiTheme="majorHAnsi" w:cstheme="majorHAnsi"/>
+                    <w:u w:val="single"/>
                   </w:rPr>
-                  <w:t>https://github.com/rafcasceb/Acme-SF-D01</w:t>
+                  <w:t>github.com/rafcasceb/Acme-SF-D03</w:t>
                 </w:r>
               </w:sdtContent>
             </w:sdt>
@@ -609,8 +612,6 @@
           <w:rFonts w:cstheme="majorHAnsi"/>
         </w:rPr>
       </w:pPr>
-      <w:bookmarkStart w:id="0" w:name="_GoBack"/>
-      <w:bookmarkEnd w:id="0"/>
       <w:r>
         <w:rPr>
           <w:rFonts w:cstheme="majorHAnsi"/>
@@ -1176,19 +1177,19 @@
             <w:rPr>
               <w:rFonts w:asciiTheme="majorHAnsi" w:hAnsiTheme="majorHAnsi" w:cstheme="majorHAnsi"/>
             </w:rPr>
-            <w:t xml:space="preserve"> </w:t>
+            <w:t xml:space="preserve">  </w:t>
           </w:r>
           <w:r>
             <w:rPr>
               <w:rFonts w:asciiTheme="majorHAnsi" w:hAnsiTheme="majorHAnsi" w:cstheme="majorHAnsi"/>
             </w:rPr>
-            <w:t xml:space="preserve"> X</w:t>
+            <w:t xml:space="preserve">X </w:t>
           </w:r>
           <w:r>
             <w:rPr>
               <w:rFonts w:asciiTheme="majorHAnsi" w:hAnsiTheme="majorHAnsi" w:cstheme="majorHAnsi"/>
             </w:rPr>
-            <w:t xml:space="preserve">   </w:t>
+            <w:t xml:space="preserve">  </w:t>
           </w:r>
         </w:sdtContent>
       </w:sdt>
@@ -1345,7 +1346,7 @@
             <w:rPr>
               <w:rFonts w:asciiTheme="majorHAnsi" w:hAnsiTheme="majorHAnsi" w:cstheme="majorHAnsi"/>
             </w:rPr>
-            <w:t>X</w:t>
+            <w:t xml:space="preserve">X </w:t>
           </w:r>
           <w:r>
             <w:rPr>
@@ -1447,7 +1448,7 @@
         <w:t>.</w:t>
       </w:r>
     </w:p>
-    <w:bookmarkStart w:id="1" w:name="_Hlk157677981"/>
+    <w:bookmarkStart w:id="0" w:name="_Hlk157677981"/>
     <w:permStart w:id="616715123" w:edGrp="everyone"/>
     <w:p>
       <w:pPr>
@@ -1480,7 +1481,7 @@
             <w:rPr>
               <w:rFonts w:asciiTheme="majorHAnsi" w:hAnsiTheme="majorHAnsi" w:cstheme="majorHAnsi"/>
             </w:rPr>
-            <w:t>X</w:t>
+            <w:t xml:space="preserve">X </w:t>
           </w:r>
           <w:r>
             <w:rPr>
@@ -1498,7 +1499,7 @@
         <w:t xml:space="preserve">   </w:t>
       </w:r>
     </w:p>
-    <w:bookmarkEnd w:id="1"/>
+    <w:bookmarkEnd w:id="0"/>
     <w:p>
       <w:pPr>
         <w:pStyle w:val="Ttulo2"/>
@@ -1684,19 +1685,13 @@
             <w:rPr>
               <w:rFonts w:asciiTheme="majorHAnsi" w:hAnsiTheme="majorHAnsi" w:cstheme="majorHAnsi"/>
             </w:rPr>
-            <w:t xml:space="preserve">  </w:t>
+            <w:t xml:space="preserve">  X</w:t>
           </w:r>
           <w:r>
             <w:rPr>
               <w:rFonts w:asciiTheme="majorHAnsi" w:hAnsiTheme="majorHAnsi" w:cstheme="majorHAnsi"/>
             </w:rPr>
-            <w:t>X</w:t>
-          </w:r>
-          <w:r>
-            <w:rPr>
-              <w:rFonts w:asciiTheme="majorHAnsi" w:hAnsiTheme="majorHAnsi" w:cstheme="majorHAnsi"/>
-            </w:rPr>
-            <w:t xml:space="preserve">  </w:t>
+            <w:t xml:space="preserve"> </w:t>
           </w:r>
         </w:sdtContent>
       </w:sdt>
@@ -2011,7 +2006,13 @@
             <w:rPr>
               <w:rFonts w:asciiTheme="majorHAnsi" w:hAnsiTheme="majorHAnsi" w:cstheme="majorHAnsi"/>
             </w:rPr>
-            <w:t xml:space="preserve">    </w:t>
+            <w:t xml:space="preserve">  X</w:t>
+          </w:r>
+          <w:r>
+            <w:rPr>
+              <w:rFonts w:asciiTheme="majorHAnsi" w:hAnsiTheme="majorHAnsi" w:cstheme="majorHAnsi"/>
+            </w:rPr>
+            <w:t xml:space="preserve"> </w:t>
           </w:r>
         </w:sdtContent>
       </w:sdt>
@@ -2246,7 +2247,25 @@
             <w:rPr>
               <w:rFonts w:asciiTheme="majorHAnsi" w:hAnsiTheme="majorHAnsi" w:cstheme="majorHAnsi"/>
             </w:rPr>
-            <w:t xml:space="preserve">    </w:t>
+            <w:t xml:space="preserve"> </w:t>
+          </w:r>
+          <w:r>
+            <w:rPr>
+              <w:rFonts w:asciiTheme="majorHAnsi" w:hAnsiTheme="majorHAnsi" w:cstheme="majorHAnsi"/>
+            </w:rPr>
+            <w:t xml:space="preserve"> </w:t>
+          </w:r>
+          <w:r>
+            <w:rPr>
+              <w:rFonts w:asciiTheme="majorHAnsi" w:hAnsiTheme="majorHAnsi" w:cstheme="majorHAnsi"/>
+            </w:rPr>
+            <w:t>X</w:t>
+          </w:r>
+          <w:r>
+            <w:rPr>
+              <w:rFonts w:asciiTheme="majorHAnsi" w:hAnsiTheme="majorHAnsi" w:cstheme="majorHAnsi"/>
+            </w:rPr>
+            <w:t xml:space="preserve"> </w:t>
           </w:r>
         </w:sdtContent>
       </w:sdt>
@@ -2355,7 +2374,13 @@
             <w:rPr>
               <w:rFonts w:asciiTheme="majorHAnsi" w:hAnsiTheme="majorHAnsi" w:cstheme="majorHAnsi"/>
             </w:rPr>
-            <w:t xml:space="preserve">    </w:t>
+            <w:t xml:space="preserve">  X</w:t>
+          </w:r>
+          <w:r>
+            <w:rPr>
+              <w:rFonts w:asciiTheme="majorHAnsi" w:hAnsiTheme="majorHAnsi" w:cstheme="majorHAnsi"/>
+            </w:rPr>
+            <w:t xml:space="preserve"> </w:t>
           </w:r>
         </w:sdtContent>
       </w:sdt>
@@ -2624,6 +2649,7 @@
           <w:rFonts w:cstheme="majorHAnsi"/>
         </w:rPr>
       </w:pPr>
+      <w:bookmarkStart w:id="1" w:name="_GoBack"/>
       <w:r>
         <w:rPr>
           <w:rFonts w:cstheme="majorHAnsi"/>
@@ -2631,6 +2657,7 @@
         <w:t>Managerial requirements</w:t>
       </w:r>
     </w:p>
+    <w:bookmarkEnd w:id="1"/>
     <w:p>
       <w:pPr>
         <w:pStyle w:val="Prrafodelista"/>
@@ -3203,7 +3230,7 @@
               <w:rFonts w:asciiTheme="majorHAnsi" w:hAnsiTheme="majorHAnsi" w:cstheme="majorHAnsi"/>
               <w:lang w:val="en-US"/>
             </w:rPr>
-            <w:t xml:space="preserve">  </w:t>
+            <w:t xml:space="preserve"> </w:t>
           </w:r>
           <w:r>
             <w:rPr>
@@ -3217,7 +3244,7 @@
               <w:rFonts w:asciiTheme="majorHAnsi" w:hAnsiTheme="majorHAnsi" w:cstheme="majorHAnsi"/>
               <w:lang w:val="en-US"/>
             </w:rPr>
-            <w:t xml:space="preserve">  </w:t>
+            <w:t xml:space="preserve">   </w:t>
           </w:r>
         </w:sdtContent>
       </w:sdt>
@@ -3437,19 +3464,19 @@
             <w:rPr>
               <w:rFonts w:asciiTheme="majorHAnsi" w:hAnsiTheme="majorHAnsi" w:cstheme="majorHAnsi"/>
             </w:rPr>
-            <w:t xml:space="preserve">   </w:t>
+            <w:t xml:space="preserve">  </w:t>
           </w:r>
           <w:r>
             <w:rPr>
               <w:rFonts w:asciiTheme="majorHAnsi" w:hAnsiTheme="majorHAnsi" w:cstheme="majorHAnsi"/>
             </w:rPr>
-            <w:t xml:space="preserve">X </w:t>
+            <w:t>X</w:t>
           </w:r>
           <w:r>
             <w:rPr>
               <w:rFonts w:asciiTheme="majorHAnsi" w:hAnsiTheme="majorHAnsi" w:cstheme="majorHAnsi"/>
             </w:rPr>
-            <w:t xml:space="preserve"> </w:t>
+            <w:t xml:space="preserve">  </w:t>
           </w:r>
         </w:sdtContent>
       </w:sdt>
@@ -3655,7 +3682,19 @@
             <w:rPr>
               <w:rFonts w:asciiTheme="majorHAnsi" w:hAnsiTheme="majorHAnsi" w:cstheme="majorHAnsi"/>
             </w:rPr>
-            <w:t xml:space="preserve">    </w:t>
+            <w:t xml:space="preserve">  </w:t>
+          </w:r>
+          <w:r>
+            <w:rPr>
+              <w:rFonts w:asciiTheme="majorHAnsi" w:hAnsiTheme="majorHAnsi" w:cstheme="majorHAnsi"/>
+            </w:rPr>
+            <w:t>X</w:t>
+          </w:r>
+          <w:r>
+            <w:rPr>
+              <w:rFonts w:asciiTheme="majorHAnsi" w:hAnsiTheme="majorHAnsi" w:cstheme="majorHAnsi"/>
+            </w:rPr>
+            <w:t xml:space="preserve">  </w:t>
           </w:r>
         </w:sdtContent>
       </w:sdt>
@@ -3735,7 +3774,19 @@
             <w:rPr>
               <w:rFonts w:asciiTheme="majorHAnsi" w:hAnsiTheme="majorHAnsi" w:cstheme="majorHAnsi"/>
             </w:rPr>
-            <w:t xml:space="preserve">    </w:t>
+            <w:t xml:space="preserve">  </w:t>
+          </w:r>
+          <w:r>
+            <w:rPr>
+              <w:rFonts w:asciiTheme="majorHAnsi" w:hAnsiTheme="majorHAnsi" w:cstheme="majorHAnsi"/>
+            </w:rPr>
+            <w:t>X</w:t>
+          </w:r>
+          <w:r>
+            <w:rPr>
+              <w:rFonts w:asciiTheme="majorHAnsi" w:hAnsiTheme="majorHAnsi" w:cstheme="majorHAnsi"/>
+            </w:rPr>
+            <w:t xml:space="preserve">  </w:t>
           </w:r>
         </w:sdtContent>
       </w:sdt>
@@ -3886,7 +3937,13 @@
             <w:rPr>
               <w:rFonts w:asciiTheme="majorHAnsi" w:hAnsiTheme="majorHAnsi" w:cstheme="majorHAnsi"/>
             </w:rPr>
-            <w:t xml:space="preserve">    </w:t>
+            <w:t xml:space="preserve"> X</w:t>
+          </w:r>
+          <w:r>
+            <w:rPr>
+              <w:rFonts w:asciiTheme="majorHAnsi" w:hAnsiTheme="majorHAnsi" w:cstheme="majorHAnsi"/>
+            </w:rPr>
+            <w:t xml:space="preserve"> </w:t>
           </w:r>
         </w:sdtContent>
       </w:sdt>
@@ -4062,7 +4119,19 @@
             <w:rPr>
               <w:rFonts w:asciiTheme="majorHAnsi" w:hAnsiTheme="majorHAnsi" w:cstheme="majorHAnsi"/>
             </w:rPr>
-            <w:t xml:space="preserve">    </w:t>
+            <w:t xml:space="preserve"> </w:t>
+          </w:r>
+          <w:r>
+            <w:rPr>
+              <w:rFonts w:asciiTheme="majorHAnsi" w:hAnsiTheme="majorHAnsi" w:cstheme="majorHAnsi"/>
+            </w:rPr>
+            <w:t>X</w:t>
+          </w:r>
+          <w:r>
+            <w:rPr>
+              <w:rFonts w:asciiTheme="majorHAnsi" w:hAnsiTheme="majorHAnsi" w:cstheme="majorHAnsi"/>
+            </w:rPr>
+            <w:t xml:space="preserve">   </w:t>
           </w:r>
         </w:sdtContent>
       </w:sdt>
@@ -4114,7 +4183,19 @@
             <w:rPr>
               <w:rFonts w:asciiTheme="majorHAnsi" w:hAnsiTheme="majorHAnsi" w:cstheme="majorHAnsi"/>
             </w:rPr>
-            <w:t xml:space="preserve">    </w:t>
+            <w:t xml:space="preserve">  </w:t>
+          </w:r>
+          <w:r>
+            <w:rPr>
+              <w:rFonts w:asciiTheme="majorHAnsi" w:hAnsiTheme="majorHAnsi" w:cstheme="majorHAnsi"/>
+            </w:rPr>
+            <w:t>X</w:t>
+          </w:r>
+          <w:r>
+            <w:rPr>
+              <w:rFonts w:asciiTheme="majorHAnsi" w:hAnsiTheme="majorHAnsi" w:cstheme="majorHAnsi"/>
+            </w:rPr>
+            <w:t xml:space="preserve">  </w:t>
           </w:r>
         </w:sdtContent>
       </w:sdt>
@@ -6325,10 +6406,11 @@
   </w:compat>
   <w:rsids>
     <w:rsidRoot w:val="004D7778"/>
-    <w:rsid w:val="0004267B"/>
-    <w:rsid w:val="004125D7"/>
     <w:rsid w:val="004D7778"/>
+    <w:rsid w:val="005E1927"/>
+    <w:rsid w:val="008A57E0"/>
     <w:rsid w:val="00C70C3A"/>
+    <w:rsid w:val="00EE3C46"/>
   </w:rsids>
   <m:mathPr>
     <m:mathFont m:val="Cambria Math"/>

</xml_diff>